<commit_message>
Changed Sam's real name
</commit_message>
<xml_diff>
--- a/Documentation/Graphics_Documentation.docx
+++ b/Documentation/Graphics_Documentation.docx
@@ -29,159 +29,105 @@
         <w:jc w:val="center"/>
       </w:pPr>
       <w:r>
-        <w:t xml:space="preserve">Mat </w:t>
-      </w:r>
-      <w:proofErr w:type="spellStart"/>
-      <w:r>
-        <w:t>Siwoski</w:t>
-      </w:r>
-      <w:proofErr w:type="spellEnd"/>
-      <w:r>
-        <w:t xml:space="preserve">, </w:t>
-      </w:r>
-      <w:r>
-        <w:t xml:space="preserve">Damien </w:t>
-      </w:r>
-      <w:proofErr w:type="spellStart"/>
-      <w:r>
-        <w:t>Sathanielle</w:t>
-      </w:r>
-      <w:proofErr w:type="spellEnd"/>
-      <w:r>
-        <w:t xml:space="preserve">, </w:t>
-      </w:r>
-      <w:r>
-        <w:t>Konstantin</w:t>
+        <w:t xml:space="preserve">Mat Siwoski, </w:t>
+      </w:r>
+      <w:r>
+        <w:t>Damien Sathanielle, Konstantin Boyarinov,</w:t>
+      </w:r>
+      <w:r>
+        <w:t xml:space="preserve"> Sam </w:t>
+      </w:r>
+      <w:r>
+        <w:t>Youssef</w:t>
+      </w:r>
+      <w:bookmarkStart w:id="0" w:name="_GoBack"/>
+      <w:bookmarkEnd w:id="0"/>
+      <w:r>
+        <w:t xml:space="preserve">, Robin </w:t>
+      </w:r>
+      <w:r>
+        <w:t>Hsieh</w:t>
+      </w:r>
+      <w:r>
+        <w:t xml:space="preserve">, Tim </w:t>
+      </w:r>
+      <w:r>
+        <w:t>Kim</w:t>
       </w:r>
       <w:r>
         <w:t xml:space="preserve"> </w:t>
       </w:r>
-      <w:proofErr w:type="spellStart"/>
-      <w:r>
-        <w:t>Boyarinov</w:t>
-      </w:r>
-      <w:proofErr w:type="spellEnd"/>
-      <w:r>
-        <w:t>,</w:t>
-      </w:r>
-      <w:r>
-        <w:t xml:space="preserve"> Sam </w:t>
-      </w:r>
-      <w:proofErr w:type="spellStart"/>
-      <w:r>
-        <w:t>Y</w:t>
-      </w:r>
-      <w:r>
-        <w:t>us</w:t>
-      </w:r>
-      <w:r>
-        <w:t>i</w:t>
-      </w:r>
-      <w:r>
-        <w:t>s</w:t>
-      </w:r>
-      <w:r>
-        <w:t>ef</w:t>
-      </w:r>
-      <w:proofErr w:type="spellEnd"/>
-      <w:r>
-        <w:t xml:space="preserve">, Robin </w:t>
-      </w:r>
-      <w:r>
-        <w:t>Hsieh</w:t>
-      </w:r>
-      <w:r>
-        <w:t xml:space="preserve">, Tim </w:t>
-      </w:r>
-      <w:r>
-        <w:t>Kim</w:t>
-      </w:r>
-      <w:r>
+    </w:p>
+    <w:p>
+      <w:pPr>
+        <w:pStyle w:val="Heading1"/>
+      </w:pPr>
+      <w:r>
+        <w:t>Milestones</w:t>
+      </w:r>
+    </w:p>
+    <w:p>
+      <w:pPr>
+        <w:pStyle w:val="Heading2"/>
+      </w:pPr>
+      <w:r>
+        <w:t xml:space="preserve">Milestone 1 – </w:t>
+      </w:r>
+      <w:r>
+        <w:t>February 21, 2014</w:t>
+      </w:r>
+    </w:p>
+    <w:p>
+      <w:pPr>
+        <w:rPr>
+          <w:rFonts w:cstheme="minorHAnsi"/>
+          <w:color w:val="222222"/>
+          <w:sz w:val="20"/>
+          <w:szCs w:val="20"/>
+          <w:shd w:val="clear" w:color="auto" w:fill="FFFFFF"/>
+        </w:rPr>
+      </w:pPr>
+      <w:r>
+        <w:rPr>
+          <w:rFonts w:cstheme="minorHAnsi"/>
+        </w:rPr>
+        <w:t xml:space="preserve">This </w:t>
+      </w:r>
+      <w:r>
+        <w:rPr>
+          <w:rFonts w:cstheme="minorHAnsi"/>
+        </w:rPr>
+        <w:t>milestone</w:t>
+      </w:r>
+      <w:r>
+        <w:rPr>
+          <w:rFonts w:cstheme="minorHAnsi"/>
+        </w:rPr>
+        <w:t xml:space="preserve"> will include the basic startup of the </w:t>
+      </w:r>
+      <w:r>
+        <w:rPr>
+          <w:rFonts w:cstheme="minorHAnsi"/>
+        </w:rPr>
+        <w:t>game</w:t>
+      </w:r>
+      <w:r>
+        <w:rPr>
+          <w:rFonts w:cstheme="minorHAnsi"/>
+        </w:rPr>
+        <w:t>.</w:t>
+      </w:r>
+      <w:r>
+        <w:rPr>
+          <w:rFonts w:cstheme="minorHAnsi"/>
+        </w:rPr>
         <w:t xml:space="preserve"> </w:t>
       </w:r>
-    </w:p>
-    <w:p>
-      <w:pPr>
-        <w:pStyle w:val="Heading1"/>
-      </w:pPr>
-      <w:r>
-        <w:t>Milestones</w:t>
-      </w:r>
-    </w:p>
-    <w:p>
-      <w:pPr>
-        <w:pStyle w:val="Heading2"/>
-      </w:pPr>
-      <w:r>
-        <w:t xml:space="preserve">Milestone 1 – </w:t>
-      </w:r>
-      <w:r>
-        <w:t>February 21, 2014</w:t>
-      </w:r>
-    </w:p>
-    <w:p>
-      <w:pPr>
-        <w:rPr>
-          <w:rFonts w:cstheme="minorHAnsi"/>
-          <w:color w:val="222222"/>
-          <w:sz w:val="20"/>
-          <w:szCs w:val="20"/>
-          <w:shd w:val="clear" w:color="auto" w:fill="FFFFFF"/>
-        </w:rPr>
-      </w:pPr>
-      <w:r>
-        <w:rPr>
-          <w:rFonts w:cstheme="minorHAnsi"/>
-        </w:rPr>
-        <w:t xml:space="preserve">This </w:t>
-      </w:r>
-      <w:r>
-        <w:rPr>
-          <w:rFonts w:cstheme="minorHAnsi"/>
-        </w:rPr>
-        <w:t>milestone</w:t>
-      </w:r>
-      <w:r>
-        <w:rPr>
-          <w:rFonts w:cstheme="minorHAnsi"/>
-        </w:rPr>
-        <w:t xml:space="preserve"> </w:t>
-      </w:r>
-      <w:r>
-        <w:rPr>
-          <w:rFonts w:cstheme="minorHAnsi"/>
-        </w:rPr>
-        <w:t xml:space="preserve">will include the basic startup of the </w:t>
-      </w:r>
-      <w:r>
-        <w:rPr>
-          <w:rFonts w:cstheme="minorHAnsi"/>
-        </w:rPr>
-        <w:t>game</w:t>
-      </w:r>
-      <w:r>
-        <w:rPr>
-          <w:rFonts w:cstheme="minorHAnsi"/>
-        </w:rPr>
-        <w:t>.</w:t>
-      </w:r>
-      <w:r>
-        <w:rPr>
-          <w:rFonts w:cstheme="minorHAnsi"/>
-        </w:rPr>
-        <w:t xml:space="preserve"> </w:t>
-      </w:r>
-      <w:r>
-        <w:rPr>
-          <w:rFonts w:cstheme="minorHAnsi"/>
-        </w:rPr>
-        <w:t xml:space="preserve">This game will follow a very simplistic implementation of Cops vs. Robbers. </w:t>
-      </w:r>
-      <w:r>
-        <w:rPr>
-          <w:rFonts w:cstheme="minorHAnsi"/>
-        </w:rPr>
-        <w:t>Being able to display the map on screen, render up to two players, and allow for user input to maneuver a player around the map.</w:t>
+      <w:r>
+        <w:rPr>
+          <w:rFonts w:cstheme="minorHAnsi"/>
+        </w:rPr>
+        <w:t>This game will follow a very simplistic implementation of Cops vs. Robbers. Being able to display the map on screen, render up to two players, and allow for user input to maneuver a player around the map.</w:t>
       </w:r>
       <w:r>
         <w:rPr>
@@ -197,37 +143,7 @@
           <w:szCs w:val="20"/>
           <w:shd w:val="clear" w:color="auto" w:fill="FFFFFF"/>
         </w:rPr>
-        <w:t>When the game open</w:t>
-      </w:r>
-      <w:r>
-        <w:rPr>
-          <w:rFonts w:cstheme="minorHAnsi"/>
-          <w:color w:val="222222"/>
-          <w:sz w:val="20"/>
-          <w:szCs w:val="20"/>
-          <w:shd w:val="clear" w:color="auto" w:fill="FFFFFF"/>
-        </w:rPr>
-        <w:t>s</w:t>
-      </w:r>
-      <w:r>
-        <w:rPr>
-          <w:rFonts w:cstheme="minorHAnsi"/>
-          <w:color w:val="222222"/>
-          <w:sz w:val="20"/>
-          <w:szCs w:val="20"/>
-          <w:shd w:val="clear" w:color="auto" w:fill="FFFFFF"/>
-        </w:rPr>
-        <w:t>, there will be a map that will be displayed with an external wall that will prevent users from going off-screen, and there will be some internal walls to impede players.</w:t>
-      </w:r>
-      <w:r>
-        <w:rPr>
-          <w:rFonts w:cstheme="minorHAnsi"/>
-          <w:color w:val="222222"/>
-          <w:sz w:val="20"/>
-          <w:szCs w:val="20"/>
-          <w:shd w:val="clear" w:color="auto" w:fill="FFFFFF"/>
-        </w:rPr>
-        <w:t xml:space="preserve"> </w:t>
+        <w:t xml:space="preserve">When the game opens, there will be a map that will be displayed with an external wall that will prevent users from going off-screen, and there will be some internal walls to impede players. </w:t>
       </w:r>
       <w:r>
         <w:rPr>
@@ -929,7 +845,7 @@
           <v:shape id="_x0000_i1025" type="#_x0000_t75" style="width:467.55pt;height:581.6pt" o:ole="">
             <v:imagedata r:id="rId9" o:title=""/>
           </v:shape>
-          <o:OLEObject Type="Embed" ProgID="Visio.Drawing.15" ShapeID="_x0000_i1025" DrawAspect="Content" ObjectID="_1454413029" r:id="rId10"/>
+          <o:OLEObject Type="Embed" ProgID="Visio.Drawing.15" ShapeID="_x0000_i1025" DrawAspect="Content" ObjectID="_1454413499" r:id="rId10"/>
         </w:object>
       </w:r>
       <w:r>
@@ -949,126 +865,74 @@
       <w:pPr>
         <w:pStyle w:val="NoSpacing"/>
       </w:pPr>
-      <w:proofErr w:type="spellStart"/>
-      <w:proofErr w:type="gramStart"/>
-      <w:r>
-        <w:t>int</w:t>
-      </w:r>
-      <w:proofErr w:type="spellEnd"/>
-      <w:proofErr w:type="gramEnd"/>
-      <w:r>
-        <w:t xml:space="preserve"> main(){</w:t>
-      </w:r>
-    </w:p>
-    <w:p>
-      <w:pPr>
-        <w:pStyle w:val="NoSpacing"/>
-      </w:pPr>
-      <w:r>
-        <w:tab/>
-      </w:r>
-      <w:proofErr w:type="gramStart"/>
-      <w:r>
-        <w:t>initialize(</w:t>
-      </w:r>
-      <w:proofErr w:type="gramEnd"/>
-      <w:r>
-        <w:t>){}</w:t>
-      </w:r>
-    </w:p>
-    <w:p>
-      <w:pPr>
-        <w:pStyle w:val="NoSpacing"/>
-      </w:pPr>
-      <w:r>
-        <w:tab/>
-      </w:r>
-      <w:proofErr w:type="gramStart"/>
-      <w:r>
-        <w:t>create</w:t>
-      </w:r>
-      <w:proofErr w:type="gramEnd"/>
-      <w:r>
-        <w:t xml:space="preserve"> thread for loading images()</w:t>
-      </w:r>
-    </w:p>
-    <w:p>
-      <w:pPr>
-        <w:pStyle w:val="NoSpacing"/>
-      </w:pPr>
-      <w:r>
-        <w:tab/>
-      </w:r>
-    </w:p>
-    <w:p>
-      <w:pPr>
-        <w:pStyle w:val="NoSpacing"/>
-      </w:pPr>
-      <w:r>
-        <w:tab/>
-      </w:r>
-      <w:proofErr w:type="spellStart"/>
-      <w:proofErr w:type="gramStart"/>
-      <w:r>
-        <w:t>bool</w:t>
-      </w:r>
-      <w:proofErr w:type="spellEnd"/>
-      <w:proofErr w:type="gramEnd"/>
-      <w:r>
-        <w:t xml:space="preserve"> quit = false;</w:t>
-      </w:r>
-    </w:p>
-    <w:p>
-      <w:pPr>
-        <w:pStyle w:val="NoSpacing"/>
-      </w:pPr>
-      <w:r>
-        <w:tab/>
-      </w:r>
-    </w:p>
-    <w:p>
-      <w:pPr>
-        <w:pStyle w:val="NoSpacing"/>
-      </w:pPr>
-      <w:r>
-        <w:tab/>
-      </w:r>
-      <w:proofErr w:type="spellStart"/>
-      <w:r>
-        <w:t>SDL_Event</w:t>
-      </w:r>
-      <w:proofErr w:type="spellEnd"/>
-      <w:r>
-        <w:t xml:space="preserve"> e</w:t>
-      </w:r>
-      <w:proofErr w:type="gramStart"/>
-      <w:r>
-        <w:t>;/</w:t>
-      </w:r>
-      <w:proofErr w:type="gramEnd"/>
-      <w:r>
-        <w:t>/Event handler</w:t>
-      </w:r>
-    </w:p>
-    <w:p>
-      <w:pPr>
-        <w:pStyle w:val="NoSpacing"/>
-      </w:pPr>
-    </w:p>
-    <w:p>
-      <w:pPr>
-        <w:pStyle w:val="NoSpacing"/>
-      </w:pPr>
-      <w:r>
-        <w:tab/>
-      </w:r>
-      <w:proofErr w:type="gramStart"/>
-      <w:r>
-        <w:t>while(</w:t>
-      </w:r>
-      <w:proofErr w:type="gramEnd"/>
-      <w:r>
-        <w:t xml:space="preserve"> !quit )</w:t>
+      <w:r>
+        <w:t>int main(){</w:t>
+      </w:r>
+    </w:p>
+    <w:p>
+      <w:pPr>
+        <w:pStyle w:val="NoSpacing"/>
+      </w:pPr>
+      <w:r>
+        <w:tab/>
+        <w:t>initialize(){}</w:t>
+      </w:r>
+    </w:p>
+    <w:p>
+      <w:pPr>
+        <w:pStyle w:val="NoSpacing"/>
+      </w:pPr>
+      <w:r>
+        <w:tab/>
+        <w:t>create thread for loading images()</w:t>
+      </w:r>
+    </w:p>
+    <w:p>
+      <w:pPr>
+        <w:pStyle w:val="NoSpacing"/>
+      </w:pPr>
+      <w:r>
+        <w:tab/>
+      </w:r>
+    </w:p>
+    <w:p>
+      <w:pPr>
+        <w:pStyle w:val="NoSpacing"/>
+      </w:pPr>
+      <w:r>
+        <w:tab/>
+        <w:t>bool quit = false;</w:t>
+      </w:r>
+    </w:p>
+    <w:p>
+      <w:pPr>
+        <w:pStyle w:val="NoSpacing"/>
+      </w:pPr>
+      <w:r>
+        <w:tab/>
+      </w:r>
+    </w:p>
+    <w:p>
+      <w:pPr>
+        <w:pStyle w:val="NoSpacing"/>
+      </w:pPr>
+      <w:r>
+        <w:tab/>
+        <w:t>SDL_Event e;//Event handler</w:t>
+      </w:r>
+    </w:p>
+    <w:p>
+      <w:pPr>
+        <w:pStyle w:val="NoSpacing"/>
+      </w:pPr>
+    </w:p>
+    <w:p>
+      <w:pPr>
+        <w:pStyle w:val="NoSpacing"/>
+      </w:pPr>
+      <w:r>
+        <w:tab/>
+        <w:t>while( !quit )</w:t>
       </w:r>
       <w:r>
         <w:tab/>
@@ -1104,22 +968,7 @@
       </w:r>
       <w:r>
         <w:tab/>
-      </w:r>
-      <w:proofErr w:type="gramStart"/>
-      <w:r>
-        <w:t>while(</w:t>
-      </w:r>
-      <w:proofErr w:type="gramEnd"/>
-      <w:r>
-        <w:t xml:space="preserve"> </w:t>
-      </w:r>
-      <w:proofErr w:type="spellStart"/>
-      <w:r>
-        <w:t>SDL_PollEvent</w:t>
-      </w:r>
-      <w:proofErr w:type="spellEnd"/>
-      <w:r>
-        <w:t>( &amp;e ) != 0 )//Handle events on queue</w:t>
+        <w:t>while( SDL_PollEvent( &amp;e ) != 0 )//Handle events on queue</w:t>
       </w:r>
     </w:p>
     <w:p>
@@ -1146,22 +995,7 @@
       </w:r>
       <w:r>
         <w:tab/>
-      </w:r>
-      <w:proofErr w:type="gramStart"/>
-      <w:r>
-        <w:t>if(</w:t>
-      </w:r>
-      <w:proofErr w:type="gramEnd"/>
-      <w:r>
-        <w:t xml:space="preserve"> </w:t>
-      </w:r>
-      <w:proofErr w:type="spellStart"/>
-      <w:r>
-        <w:t>e.type</w:t>
-      </w:r>
-      <w:proofErr w:type="spellEnd"/>
-      <w:r>
-        <w:t xml:space="preserve"> == SDL_QUIT ) //User requests quit</w:t>
+        <w:t>if( e.type == SDL_QUIT ) //User requests quit</w:t>
       </w:r>
     </w:p>
     <w:p>
@@ -1194,14 +1028,7 @@
       </w:r>
       <w:r>
         <w:tab/>
-      </w:r>
-      <w:proofErr w:type="gramStart"/>
-      <w:r>
-        <w:t>quit</w:t>
-      </w:r>
-      <w:proofErr w:type="gramEnd"/>
-      <w:r>
-        <w:t xml:space="preserve"> = true;</w:t>
+        <w:t>quit = true;</w:t>
       </w:r>
     </w:p>
     <w:p>
@@ -1240,193 +1067,85 @@
       </w:r>
       <w:r>
         <w:tab/>
-      </w:r>
-      <w:proofErr w:type="spellStart"/>
-      <w:r>
-        <w:t>render_</w:t>
-      </w:r>
-      <w:proofErr w:type="gramStart"/>
-      <w:r>
-        <w:t>system</w:t>
-      </w:r>
-      <w:proofErr w:type="spellEnd"/>
-      <w:r>
-        <w:t>(</w:t>
-      </w:r>
-      <w:proofErr w:type="gramEnd"/>
-      <w:r>
-        <w:t>&amp;world, surface);</w:t>
-      </w:r>
-      <w:r>
-        <w:tab/>
-      </w:r>
-      <w:r>
-        <w:tab/>
-      </w:r>
-    </w:p>
-    <w:p>
-      <w:pPr>
-        <w:pStyle w:val="NoSpacing"/>
-      </w:pPr>
-      <w:r>
-        <w:tab/>
-      </w:r>
-      <w:r>
-        <w:tab/>
-        <w:t>/*</w:t>
-      </w:r>
-      <w:proofErr w:type="spellStart"/>
-      <w:r>
-        <w:t>SDL_</w:t>
-      </w:r>
-      <w:proofErr w:type="gramStart"/>
-      <w:r>
-        <w:t>RenderClear</w:t>
-      </w:r>
-      <w:proofErr w:type="spellEnd"/>
-      <w:r>
-        <w:t>(</w:t>
-      </w:r>
-      <w:proofErr w:type="gramEnd"/>
-      <w:r>
-        <w:t xml:space="preserve"> </w:t>
-      </w:r>
-      <w:proofErr w:type="spellStart"/>
-      <w:r>
-        <w:t>gRenderer</w:t>
-      </w:r>
-      <w:proofErr w:type="spellEnd"/>
-      <w:r>
-        <w:t xml:space="preserve"> ); //Clear screen</w:t>
-      </w:r>
-    </w:p>
-    <w:p>
-      <w:pPr>
-        <w:pStyle w:val="NoSpacing"/>
-      </w:pPr>
-    </w:p>
-    <w:p>
-      <w:pPr>
-        <w:pStyle w:val="NoSpacing"/>
-      </w:pPr>
-      <w:r>
-        <w:tab/>
-      </w:r>
-      <w:r>
-        <w:tab/>
-      </w:r>
-      <w:proofErr w:type="spellStart"/>
-      <w:r>
-        <w:t>SDL_</w:t>
-      </w:r>
-      <w:proofErr w:type="gramStart"/>
-      <w:r>
-        <w:t>RenderCopy</w:t>
-      </w:r>
-      <w:proofErr w:type="spellEnd"/>
-      <w:r>
-        <w:t>(</w:t>
-      </w:r>
-      <w:proofErr w:type="gramEnd"/>
-      <w:r>
-        <w:t xml:space="preserve"> </w:t>
-      </w:r>
-      <w:proofErr w:type="spellStart"/>
-      <w:r>
-        <w:t>gRenderer</w:t>
-      </w:r>
-      <w:proofErr w:type="spellEnd"/>
-      <w:r>
-        <w:t xml:space="preserve">, </w:t>
-      </w:r>
-      <w:proofErr w:type="spellStart"/>
-      <w:r>
-        <w:t>gTexture</w:t>
-      </w:r>
-      <w:proofErr w:type="spellEnd"/>
-      <w:r>
-        <w:t>, NULL, NULL ); //Render texture to screen</w:t>
-      </w:r>
-    </w:p>
-    <w:p>
-      <w:pPr>
-        <w:pStyle w:val="NoSpacing"/>
-      </w:pPr>
-      <w:r>
-        <w:tab/>
-      </w:r>
-    </w:p>
-    <w:p>
-      <w:pPr>
-        <w:pStyle w:val="NoSpacing"/>
-      </w:pPr>
-      <w:r>
-        <w:tab/>
-      </w:r>
-      <w:r>
-        <w:tab/>
-      </w:r>
-      <w:proofErr w:type="spellStart"/>
-      <w:r>
-        <w:t>SDL_</w:t>
-      </w:r>
-      <w:proofErr w:type="gramStart"/>
-      <w:r>
-        <w:t>RenderPresent</w:t>
-      </w:r>
-      <w:proofErr w:type="spellEnd"/>
-      <w:r>
-        <w:t>(</w:t>
-      </w:r>
-      <w:proofErr w:type="gramEnd"/>
-      <w:r>
-        <w:t xml:space="preserve"> </w:t>
-      </w:r>
-      <w:proofErr w:type="spellStart"/>
-      <w:r>
-        <w:t>gRenderer</w:t>
-      </w:r>
-      <w:proofErr w:type="spellEnd"/>
-      <w:r>
-        <w:t xml:space="preserve"> );//Update screen*/</w:t>
-      </w:r>
-    </w:p>
-    <w:p>
-      <w:pPr>
-        <w:pStyle w:val="NoSpacing"/>
-      </w:pPr>
-      <w:r>
-        <w:tab/>
-      </w:r>
-      <w:r>
-        <w:tab/>
-      </w:r>
-    </w:p>
-    <w:p>
-      <w:pPr>
-        <w:pStyle w:val="NoSpacing"/>
-      </w:pPr>
-      <w:r>
-        <w:tab/>
-      </w:r>
-      <w:r>
-        <w:tab/>
-      </w:r>
-      <w:proofErr w:type="spellStart"/>
-      <w:r>
-        <w:t>SDL_</w:t>
-      </w:r>
-      <w:proofErr w:type="gramStart"/>
-      <w:r>
-        <w:t>UpdateWindowSurface</w:t>
-      </w:r>
-      <w:proofErr w:type="spellEnd"/>
-      <w:r>
-        <w:t>(</w:t>
-      </w:r>
-      <w:proofErr w:type="gramEnd"/>
-      <w:r>
-        <w:t>window);</w:t>
+        <w:t>render_system(&amp;world, surface);</w:t>
+      </w:r>
+      <w:r>
+        <w:tab/>
+      </w:r>
+      <w:r>
+        <w:tab/>
+      </w:r>
+    </w:p>
+    <w:p>
+      <w:pPr>
+        <w:pStyle w:val="NoSpacing"/>
+      </w:pPr>
+      <w:r>
+        <w:tab/>
+      </w:r>
+      <w:r>
+        <w:tab/>
+        <w:t>/*SDL_RenderClear( gRenderer ); //Clear screen</w:t>
+      </w:r>
+    </w:p>
+    <w:p>
+      <w:pPr>
+        <w:pStyle w:val="NoSpacing"/>
+      </w:pPr>
+    </w:p>
+    <w:p>
+      <w:pPr>
+        <w:pStyle w:val="NoSpacing"/>
+      </w:pPr>
+      <w:r>
+        <w:tab/>
+      </w:r>
+      <w:r>
+        <w:tab/>
+        <w:t>SDL_RenderCopy( gRenderer, gTexture, NULL, NULL ); //Render texture to screen</w:t>
+      </w:r>
+    </w:p>
+    <w:p>
+      <w:pPr>
+        <w:pStyle w:val="NoSpacing"/>
+      </w:pPr>
+      <w:r>
+        <w:tab/>
+      </w:r>
+    </w:p>
+    <w:p>
+      <w:pPr>
+        <w:pStyle w:val="NoSpacing"/>
+      </w:pPr>
+      <w:r>
+        <w:tab/>
+      </w:r>
+      <w:r>
+        <w:tab/>
+        <w:t>SDL_RenderPresent( gRenderer );//Update screen*/</w:t>
+      </w:r>
+    </w:p>
+    <w:p>
+      <w:pPr>
+        <w:pStyle w:val="NoSpacing"/>
+      </w:pPr>
+      <w:r>
+        <w:tab/>
+      </w:r>
+      <w:r>
+        <w:tab/>
+      </w:r>
+    </w:p>
+    <w:p>
+      <w:pPr>
+        <w:pStyle w:val="NoSpacing"/>
+      </w:pPr>
+      <w:r>
+        <w:tab/>
+      </w:r>
+      <w:r>
+        <w:tab/>
+        <w:t>SDL_UpdateWindowSurface(window);</w:t>
       </w:r>
     </w:p>
     <w:p>
@@ -1444,14 +1163,7 @@
       </w:pPr>
       <w:r>
         <w:tab/>
-      </w:r>
-      <w:proofErr w:type="gramStart"/>
-      <w:r>
-        <w:t>close(</w:t>
-      </w:r>
-      <w:proofErr w:type="gramEnd"/>
-      <w:r>
-        <w:t>);</w:t>
+        <w:t>close();</w:t>
       </w:r>
     </w:p>
     <w:p>
@@ -1471,36 +1183,22 @@
       <w:pPr>
         <w:pStyle w:val="NoSpacing"/>
       </w:pPr>
-      <w:proofErr w:type="spellStart"/>
-      <w:proofErr w:type="gramStart"/>
-      <w:r>
-        <w:t>bool</w:t>
-      </w:r>
-      <w:proofErr w:type="spellEnd"/>
-      <w:proofErr w:type="gramEnd"/>
-      <w:r>
-        <w:t xml:space="preserve"> initialize(){</w:t>
-      </w:r>
-    </w:p>
-    <w:p>
-      <w:pPr>
-        <w:pStyle w:val="NoSpacing"/>
-      </w:pPr>
-    </w:p>
-    <w:p>
-      <w:pPr>
-        <w:pStyle w:val="NoSpacing"/>
-      </w:pPr>
-      <w:r>
-        <w:tab/>
-      </w:r>
-      <w:proofErr w:type="gramStart"/>
-      <w:r>
-        <w:t>initialize</w:t>
-      </w:r>
-      <w:proofErr w:type="gramEnd"/>
-      <w:r>
-        <w:t xml:space="preserve"> SDL{</w:t>
+      <w:r>
+        <w:t>bool initialize(){</w:t>
+      </w:r>
+    </w:p>
+    <w:p>
+      <w:pPr>
+        <w:pStyle w:val="NoSpacing"/>
+      </w:pPr>
+    </w:p>
+    <w:p>
+      <w:pPr>
+        <w:pStyle w:val="NoSpacing"/>
+      </w:pPr>
+      <w:r>
+        <w:tab/>
+        <w:t>initialize SDL{</w:t>
       </w:r>
     </w:p>
     <w:p>
@@ -1526,14 +1224,7 @@
       </w:pPr>
       <w:r>
         <w:tab/>
-      </w:r>
-      <w:proofErr w:type="gramStart"/>
-      <w:r>
-        <w:t>create</w:t>
-      </w:r>
-      <w:proofErr w:type="gramEnd"/>
-      <w:r>
-        <w:t xml:space="preserve"> window(){</w:t>
+        <w:t>create window(){</w:t>
       </w:r>
     </w:p>
     <w:p>
@@ -1559,14 +1250,7 @@
       </w:pPr>
       <w:r>
         <w:tab/>
-      </w:r>
-      <w:proofErr w:type="gramStart"/>
-      <w:r>
-        <w:t>create</w:t>
-      </w:r>
-      <w:proofErr w:type="gramEnd"/>
-      <w:r>
-        <w:t xml:space="preserve"> renderer(){</w:t>
+        <w:t>create renderer(){</w:t>
       </w:r>
     </w:p>
     <w:p>
@@ -1592,22 +1276,7 @@
       </w:pPr>
       <w:r>
         <w:tab/>
-      </w:r>
-      <w:proofErr w:type="gramStart"/>
-      <w:r>
-        <w:t>initialize</w:t>
-      </w:r>
-      <w:proofErr w:type="gramEnd"/>
-      <w:r>
-        <w:t xml:space="preserve"> </w:t>
-      </w:r>
-      <w:proofErr w:type="spellStart"/>
-      <w:r>
-        <w:t>img_loading</w:t>
-      </w:r>
-      <w:proofErr w:type="spellEnd"/>
-      <w:r>
-        <w:t>{</w:t>
+        <w:t>initialize img_loading{</w:t>
       </w:r>
     </w:p>
     <w:p>
@@ -1642,14 +1311,7 @@
       <w:r>
         <w:lastRenderedPageBreak/>
         <w:tab/>
-      </w:r>
-      <w:proofErr w:type="gramStart"/>
-      <w:r>
-        <w:t>return</w:t>
-      </w:r>
-      <w:proofErr w:type="gramEnd"/>
-      <w:r>
-        <w:t xml:space="preserve"> true;</w:t>
+        <w:t>return true;</w:t>
       </w:r>
     </w:p>
     <w:p>
@@ -1669,23 +1331,8 @@
       <w:pPr>
         <w:pStyle w:val="NoSpacing"/>
       </w:pPr>
-      <w:proofErr w:type="spellStart"/>
-      <w:proofErr w:type="gramStart"/>
-      <w:r>
-        <w:t>bool</w:t>
-      </w:r>
-      <w:proofErr w:type="spellEnd"/>
-      <w:proofErr w:type="gramEnd"/>
-      <w:r>
-        <w:t xml:space="preserve"> </w:t>
-      </w:r>
-      <w:proofErr w:type="spellStart"/>
-      <w:r>
-        <w:t>load_media</w:t>
-      </w:r>
-      <w:proofErr w:type="spellEnd"/>
-      <w:r>
-        <w:t>(){</w:t>
+      <w:r>
+        <w:t>bool load_media(){</w:t>
       </w:r>
     </w:p>
     <w:p>
@@ -1710,87 +1357,35 @@
       <w:pPr>
         <w:pStyle w:val="NoSpacing"/>
       </w:pPr>
-      <w:proofErr w:type="gramStart"/>
-      <w:r>
-        <w:t>void</w:t>
-      </w:r>
-      <w:proofErr w:type="gramEnd"/>
-      <w:r>
-        <w:t xml:space="preserve"> close(){</w:t>
-      </w:r>
-    </w:p>
-    <w:p>
-      <w:pPr>
-        <w:pStyle w:val="NoSpacing"/>
-      </w:pPr>
-      <w:r>
-        <w:tab/>
-      </w:r>
-      <w:proofErr w:type="spellStart"/>
-      <w:r>
-        <w:t>SDL_</w:t>
-      </w:r>
-      <w:proofErr w:type="gramStart"/>
-      <w:r>
-        <w:t>DestoryTexture</w:t>
-      </w:r>
-      <w:proofErr w:type="spellEnd"/>
-      <w:r>
-        <w:t>(</w:t>
-      </w:r>
-      <w:proofErr w:type="gramEnd"/>
-      <w:r>
-        <w:t>);</w:t>
-      </w:r>
-      <w:bookmarkStart w:id="0" w:name="_GoBack"/>
-      <w:bookmarkEnd w:id="0"/>
-    </w:p>
-    <w:p>
-      <w:pPr>
-        <w:pStyle w:val="NoSpacing"/>
-      </w:pPr>
-      <w:r>
-        <w:tab/>
-      </w:r>
-      <w:proofErr w:type="spellStart"/>
-      <w:r>
-        <w:t>SDL_</w:t>
-      </w:r>
-      <w:proofErr w:type="gramStart"/>
-      <w:r>
-        <w:t>DestroyRenderer</w:t>
-      </w:r>
-      <w:proofErr w:type="spellEnd"/>
-      <w:r>
-        <w:t>(</w:t>
-      </w:r>
-      <w:proofErr w:type="gramEnd"/>
-      <w:r>
-        <w:t>);</w:t>
-      </w:r>
-    </w:p>
-    <w:p>
-      <w:pPr>
-        <w:pStyle w:val="NoSpacing"/>
-      </w:pPr>
-      <w:r>
-        <w:tab/>
-      </w:r>
-      <w:proofErr w:type="spellStart"/>
-      <w:r>
-        <w:t>SDL_</w:t>
-      </w:r>
-      <w:proofErr w:type="gramStart"/>
-      <w:r>
-        <w:t>DestroyWindow</w:t>
-      </w:r>
-      <w:proofErr w:type="spellEnd"/>
-      <w:r>
-        <w:t>(</w:t>
-      </w:r>
-      <w:proofErr w:type="gramEnd"/>
-      <w:r>
-        <w:t>);</w:t>
+      <w:r>
+        <w:t>void close(){</w:t>
+      </w:r>
+    </w:p>
+    <w:p>
+      <w:pPr>
+        <w:pStyle w:val="NoSpacing"/>
+      </w:pPr>
+      <w:r>
+        <w:tab/>
+        <w:t>SDL_DestoryTexture();</w:t>
+      </w:r>
+    </w:p>
+    <w:p>
+      <w:pPr>
+        <w:pStyle w:val="NoSpacing"/>
+      </w:pPr>
+      <w:r>
+        <w:tab/>
+        <w:t>SDL_DestroyRenderer();</w:t>
+      </w:r>
+    </w:p>
+    <w:p>
+      <w:pPr>
+        <w:pStyle w:val="NoSpacing"/>
+      </w:pPr>
+      <w:r>
+        <w:tab/>
+        <w:t>SDL_DestroyWindow();</w:t>
       </w:r>
     </w:p>
     <w:p>
@@ -1816,53 +1411,30 @@
       </w:pPr>
       <w:r>
         <w:tab/>
-      </w:r>
-      <w:proofErr w:type="gramStart"/>
-      <w:r>
-        <w:t>free(</w:t>
-      </w:r>
-      <w:proofErr w:type="gramEnd"/>
-      <w:r>
-        <w:t>);</w:t>
-      </w:r>
-    </w:p>
-    <w:p>
-      <w:pPr>
-        <w:pStyle w:val="NoSpacing"/>
-      </w:pPr>
-    </w:p>
-    <w:p>
-      <w:pPr>
-        <w:pStyle w:val="NoSpacing"/>
-      </w:pPr>
-      <w:r>
-        <w:tab/>
-        <w:t>IMG_</w:t>
-      </w:r>
-      <w:proofErr w:type="gramStart"/>
-      <w:r>
-        <w:t>QUIT(</w:t>
-      </w:r>
-      <w:proofErr w:type="gramEnd"/>
-      <w:r>
-        <w:t>);</w:t>
-      </w:r>
-    </w:p>
-    <w:p>
-      <w:pPr>
-        <w:pStyle w:val="NoSpacing"/>
-      </w:pPr>
-      <w:r>
-        <w:tab/>
-        <w:t>SDL_</w:t>
-      </w:r>
-      <w:proofErr w:type="gramStart"/>
-      <w:r>
-        <w:t>QUIT(</w:t>
-      </w:r>
-      <w:proofErr w:type="gramEnd"/>
-      <w:r>
-        <w:t>);</w:t>
+        <w:t>free();</w:t>
+      </w:r>
+    </w:p>
+    <w:p>
+      <w:pPr>
+        <w:pStyle w:val="NoSpacing"/>
+      </w:pPr>
+    </w:p>
+    <w:p>
+      <w:pPr>
+        <w:pStyle w:val="NoSpacing"/>
+      </w:pPr>
+      <w:r>
+        <w:tab/>
+        <w:t>IMG_QUIT();</w:t>
+      </w:r>
+    </w:p>
+    <w:p>
+      <w:pPr>
+        <w:pStyle w:val="NoSpacing"/>
+      </w:pPr>
+      <w:r>
+        <w:tab/>
+        <w:t>SDL_QUIT();</w:t>
       </w:r>
     </w:p>
     <w:p>

</xml_diff>